<commit_message>
Modify my UML picture
</commit_message>
<xml_diff>
--- a/第一次小作业/作业1+13061115+刘海博.docx
+++ b/第一次小作业/作业1+13061115+刘海博.docx
@@ -269,15 +269,15 @@
       </w:pPr>
       <w:r>
         <w:rPr>
-          <w:rFonts w:ascii="Times New Roman" w:hAnsi="Times New Roman"/>
+          <w:rFonts w:ascii="Times New Roman" w:hAnsi="Times New Roman" w:eastAsia="SimSun" w:cs="Times New Roman"/>
           <w:kern w:val="2"/>
           <w:sz w:val="21"/>
-          <w:lang w:val="en-US" w:eastAsia="zh-CN"/>
+          <w:lang w:eastAsia="zh-CN" w:bidi="ar-SA"/>
         </w:rPr>
         <w:pict>
-          <v:shape id="Picture 1" o:spid="_x0000_s1026" type="#_x0000_t75" style="height:224.95pt;width:396.7pt;rotation:0f;" o:ole="f" fillcolor="#FFFFFF" filled="f" o:preferrelative="t" stroked="f" coordorigin="0,0" coordsize="21600,21600">
+          <v:shape id="Picture 3" o:spid="_x0000_s1026" type="#_x0000_t75" style="height:223.45pt;width:361.45pt;rotation:0f;" o:ole="f" fillcolor="#FFFFFF" filled="f" o:preferrelative="t" stroked="f" coordorigin="0,0" coordsize="21600,21600">
             <v:fill on="f" color2="#FFFFFF" focus="0%"/>
-            <v:imagedata gain="65536f" blacklevel="0f" gamma="0" o:title="" r:id="rId5"/>
+            <v:imagedata gain="65536f" blacklevel="0f" gamma="0" o:title="haha" r:id="rId5"/>
             <o:lock v:ext="edit" position="f" selection="f" grouping="f" rotation="f" cropping="f" text="f" aspectratio="t"/>
             <w10:wrap type="none"/>
             <w10:anchorlock/>
@@ -304,10 +304,13 @@
         <w:ind w:firstLine="420" w:firstLineChars="0"/>
       </w:pPr>
       <w:r>
-        <w:t>举个例子：比如Linux刚开始是由Linus Torvalds一个人写出来的小东西。不过他把源代码粘了出来，并允许大家合作修改，这体现了团队合作。不过后来，Linus Torvalds一个人实在搞不定这么多人提交的修改了，于是他使用了版本控制系统（后来变成了自己手撸的Git）。但最鲜明的特征莫过于，刚开始他写的小Linux只是搞着玩儿的，并没有想到后来竟会变成这么受欢迎的一个出色的系统，这体现了软件项目管理的变化性和不确定性。最后，这么大的变化离不开全世界Linux爱好者的努力，说明人才是第一生产力。</w:t>
+        <w:t>举个例子：比如Linux刚开始是由Linus Torvalds一个人写出来的小东西。不过他把源代码粘了出来，并允许大家合作修改，这体现了团队合作。不过后来，Linus Torvalds一个人实在搞不定这么多人提交的修改了，于是他使用了版本控制系统（后来变成了自己手撸的Git）。但最鲜明的特征莫过于，刚开始他写的小Linux只是搞着玩儿的，并没有想到后来竟会变成这么受欢迎的一个出色的系统，这体现了软件项目管理的变化性和不确定性。最</w:t>
       </w:r>
       <w:bookmarkStart w:id="0" w:name="_GoBack"/>
       <w:bookmarkEnd w:id="0"/>
+      <w:r>
+        <w:t>后，这么大的变化离不开全世界Linux爱好者的努力，说明人才是第一生产力。</w:t>
+      </w:r>
     </w:p>
     <w:sectPr>
       <w:pgSz w:w="12247" w:h="15819"/>
@@ -321,18 +324,6 @@
 
 <file path=word/numbering.xml><?xml version="1.0" encoding="utf-8"?>
 <w:numbering xmlns:wpc="http://schemas.microsoft.com/office/word/2010/wordprocessingCanvas" xmlns:mc="http://schemas.openxmlformats.org/markup-compatibility/2006" xmlns:o="urn:schemas-microsoft-com:office:office" xmlns:r="http://schemas.openxmlformats.org/officeDocument/2006/relationships" xmlns:m="http://schemas.openxmlformats.org/officeDocument/2006/math" xmlns:v="urn:schemas-microsoft-com:vml" xmlns:wp14="http://schemas.microsoft.com/office/word/2010/wordprocessingDrawing" xmlns:wp="http://schemas.openxmlformats.org/drawingml/2006/wordprocessingDrawing" xmlns:w10="urn:schemas-microsoft-com:office:word" xmlns:w="http://schemas.openxmlformats.org/wordprocessingml/2006/main" xmlns:w14="http://schemas.microsoft.com/office/word/2010/wordml" xmlns:wpg="http://schemas.microsoft.com/office/word/2010/wordprocessingGroup" xmlns:wpi="http://schemas.microsoft.com/office/word/2010/wordprocessingInk" xmlns:wne="http://schemas.microsoft.com/office/word/2006/wordml" xmlns:wps="http://schemas.microsoft.com/office/word/2010/wordprocessingShape" mc:Ignorable="w14 wp14">
-  <w:abstractNum w:abstractNumId="1448556853">
-    <w:nsid w:val="56573935"/>
-    <w:multiLevelType w:val="singleLevel"/>
-    <w:tmpl w:val="56573935"/>
-    <w:lvl w:ilvl="0" w:tentative="1">
-      <w:start w:val="1"/>
-      <w:numFmt w:val="decimalFullWidth"/>
-      <w:suff w:val="nothing"/>
-      <w:lvlText w:val="%1．"/>
-      <w:lvlJc w:val="left"/>
-    </w:lvl>
-  </w:abstractNum>
   <w:abstractNum w:abstractNumId="1448557009">
     <w:nsid w:val="565739D1"/>
     <w:multiLevelType w:val="singleLevel"/>
@@ -391,6 +382,18 @@
       <w:rPr>
         <w:rFonts w:hint="default"/>
       </w:rPr>
+    </w:lvl>
+  </w:abstractNum>
+  <w:abstractNum w:abstractNumId="1448556853">
+    <w:nsid w:val="56573935"/>
+    <w:multiLevelType w:val="singleLevel"/>
+    <w:tmpl w:val="56573935"/>
+    <w:lvl w:ilvl="0" w:tentative="1">
+      <w:start w:val="1"/>
+      <w:numFmt w:val="decimalFullWidth"/>
+      <w:suff w:val="nothing"/>
+      <w:lvlText w:val="%1．"/>
+      <w:lvlJc w:val="left"/>
     </w:lvl>
   </w:abstractNum>
   <w:num w:numId="1">
@@ -676,10 +679,10 @@
       <w:jc w:val="left"/>
     </w:pPr>
     <w:rPr>
-      <w:rFonts w:ascii="Times New Roman" w:hAnsi="Times New Roman"/>
+      <w:rFonts w:ascii="Times New Roman" w:hAnsi="Times New Roman" w:eastAsia="SimSun" w:cs="Times New Roman"/>
       <w:kern w:val="2"/>
       <w:sz w:val="21"/>
-      <w:lang w:val="en-US" w:eastAsia="zh-CN"/>
+      <w:lang w:val="en-US" w:eastAsia="zh-CN" w:bidi="ar-SA"/>
     </w:rPr>
   </w:style>
   <w:style w:type="paragraph" w:styleId="2">
@@ -843,6 +846,7 @@
     <w:semiHidden/>
     <w:uiPriority w:val="0"/>
     <w:tblPr>
+      <w:tblStyle w:val="14"/>
       <w:tblLayout w:type="fixed"/>
       <w:tblCellMar>
         <w:top w:w="0" w:type="dxa"/>

</xml_diff>